<commit_message>
Edited errors in C(ii) 2E
</commit_message>
<xml_diff>
--- a/Interesting Inference Example EB.docx
+++ b/Interesting Inference Example EB.docx
@@ -490,13 +490,8 @@
           </w:tcPr>
           <w:p>
             <w:r>
-              <w:t xml:space="preserve">Sarah is weaker than </w:t>
-            </w:r>
-            <w:proofErr w:type="spellStart"/>
-            <w:r>
-              <w:t>zoe</w:t>
-            </w:r>
-            <w:proofErr w:type="spellEnd"/>
+              <w:t>Zoe is stronger than Sarah</w:t>
+            </w:r>
             <w:r>
               <w:t xml:space="preserve"> because Sarah is of type ‘norma</w:t>
             </w:r>
@@ -1566,7 +1561,19 @@
             </w:r>
             <w:proofErr w:type="spellEnd"/>
             <w:r>
-              <w:t xml:space="preserve"> because she is angry at her, </w:t>
+              <w:t xml:space="preserve"> </w:t>
+            </w:r>
+            <w:r>
+              <w:t>(</w:t>
+            </w:r>
+            <w:r>
+              <w:t>because she is angry at her</w:t>
+            </w:r>
+            <w:r>
+              <w:t>)</w:t>
+            </w:r>
+            <w:r>
+              <w:t xml:space="preserve">, </w:t>
             </w:r>
             <w:r>
               <w:t>we have not inferred that she wants to</w:t>
@@ -1581,6 +1588,9 @@
             <w:proofErr w:type="spellEnd"/>
             <w:r>
               <w:t xml:space="preserve"> in the attack.</w:t>
+            </w:r>
+            <w:r>
+              <w:t xml:space="preserve"> </w:t>
             </w:r>
           </w:p>
         </w:tc>

</xml_diff>